<commit_message>
"I shall start diligently!"
</commit_message>
<xml_diff>
--- a/大綱.docx
+++ b/大綱.docx
@@ -3,431 +3,530 @@
 <w:document xmlns:wpc="http://schemas.microsoft.com/office/word/2010/wordprocessingCanvas" xmlns:mc="http://schemas.openxmlformats.org/markup-compatibility/2006" xmlns:o="urn:schemas-microsoft-com:office:office" xmlns:r="http://schemas.openxmlformats.org/officeDocument/2006/relationships" xmlns:m="http://schemas.openxmlformats.org/officeDocument/2006/math" xmlns:v="urn:schemas-microsoft-com:vml" xmlns:wp14="http://schemas.microsoft.com/office/word/2010/wordprocessingDrawing" xmlns:wp="http://schemas.openxmlformats.org/drawingml/2006/wordprocessingDrawing" xmlns:w10="urn:schemas-microsoft-com:office:word" xmlns:w="http://schemas.openxmlformats.org/wordprocessingml/2006/main" xmlns:w14="http://schemas.microsoft.com/office/word/2010/wordml" xmlns:w15="http://schemas.microsoft.com/office/word/2012/wordml" xmlns:wpg="http://schemas.microsoft.com/office/word/2010/wordprocessingGroup" xmlns:wpi="http://schemas.microsoft.com/office/word/2010/wordprocessingInk" xmlns:wne="http://schemas.microsoft.com/office/word/2006/wordml" xmlns:wps="http://schemas.microsoft.com/office/word/2010/wordprocessingShape" mc:Ignorable="w14 w15 wp14">
   <w:body>
     <w:p>
-      <w:r>
-        <w:rPr>
-          <w:rFonts w:hint="eastAsia"/>
-        </w:rPr>
-        <w:t>類別</w:t>
-      </w:r>
-      <w:r>
-        <w:rPr>
-          <w:rFonts w:hint="eastAsia"/>
-        </w:rPr>
-        <w:t xml:space="preserve">: </w:t>
-      </w:r>
-      <w:r>
-        <w:rPr>
-          <w:rFonts w:hint="eastAsia"/>
-        </w:rPr>
-        <w:t>保育技術專論</w:t>
-      </w:r>
-    </w:p>
-    <w:p/>
-    <w:p>
-      <w:r>
-        <w:rPr>
-          <w:rFonts w:hint="eastAsia"/>
-        </w:rPr>
-        <w:t>題目</w:t>
-      </w:r>
-      <w:r>
-        <w:rPr>
-          <w:rFonts w:hint="eastAsia"/>
-        </w:rPr>
-        <w:t xml:space="preserve">: </w:t>
-      </w:r>
-      <w:r>
-        <w:rPr>
-          <w:rFonts w:hint="eastAsia"/>
-        </w:rPr>
-        <w:t>諾亞的方舟問題</w:t>
-      </w:r>
-      <w:r>
-        <w:rPr>
-          <w:rFonts w:hint="eastAsia"/>
+      <w:pPr>
+        <w:rPr>
+          <w:rFonts w:asciiTheme="minorEastAsia" w:hAnsiTheme="minorEastAsia"/>
+        </w:rPr>
+      </w:pPr>
+      <w:r>
+        <w:rPr>
+          <w:rFonts w:asciiTheme="minorEastAsia" w:hAnsiTheme="minorEastAsia" w:hint="eastAsia"/>
+        </w:rPr>
+        <w:t>類別: 保育技術專論</w:t>
+      </w:r>
+    </w:p>
+    <w:p>
+      <w:pPr>
+        <w:rPr>
+          <w:rFonts w:asciiTheme="minorEastAsia" w:hAnsiTheme="minorEastAsia"/>
+        </w:rPr>
+      </w:pPr>
+    </w:p>
+    <w:p>
+      <w:pPr>
+        <w:rPr>
+          <w:rFonts w:asciiTheme="minorEastAsia" w:hAnsiTheme="minorEastAsia"/>
+        </w:rPr>
+      </w:pPr>
+      <w:r>
+        <w:rPr>
+          <w:rFonts w:asciiTheme="minorEastAsia" w:hAnsiTheme="minorEastAsia" w:hint="eastAsia"/>
+        </w:rPr>
+        <w:t xml:space="preserve">題目: 諾亞的方舟問題 </w:t>
+      </w:r>
+      <w:r>
+        <w:rPr>
+          <w:rFonts w:asciiTheme="minorEastAsia" w:hAnsiTheme="minorEastAsia"/>
+        </w:rPr>
+        <w:t xml:space="preserve">– </w:t>
+      </w:r>
+      <w:r>
+        <w:rPr>
+          <w:rFonts w:asciiTheme="minorEastAsia" w:hAnsiTheme="minorEastAsia" w:hint="eastAsia"/>
+        </w:rPr>
+        <w:t>探討如何建立物種保育優先順序</w:t>
+      </w:r>
+    </w:p>
+    <w:p>
+      <w:pPr>
+        <w:rPr>
+          <w:rFonts w:asciiTheme="minorEastAsia" w:hAnsiTheme="minorEastAsia"/>
+        </w:rPr>
+      </w:pPr>
+    </w:p>
+    <w:p>
+      <w:pPr>
+        <w:rPr>
+          <w:rFonts w:asciiTheme="minorEastAsia" w:hAnsiTheme="minorEastAsia"/>
+        </w:rPr>
+      </w:pPr>
+    </w:p>
+    <w:p>
+      <w:pPr>
+        <w:rPr>
+          <w:rFonts w:asciiTheme="minorEastAsia" w:hAnsiTheme="minorEastAsia"/>
+        </w:rPr>
+      </w:pPr>
+      <w:r>
+        <w:rPr>
+          <w:rFonts w:asciiTheme="minorEastAsia" w:hAnsiTheme="minorEastAsia" w:hint="eastAsia"/>
+        </w:rPr>
+        <w:t xml:space="preserve">目的: </w:t>
+      </w:r>
+    </w:p>
+    <w:p>
+      <w:pPr>
+        <w:rPr>
+          <w:rFonts w:asciiTheme="minorEastAsia" w:hAnsiTheme="minorEastAsia"/>
+        </w:rPr>
+      </w:pPr>
+      <w:r>
+        <w:rPr>
+          <w:rFonts w:asciiTheme="minorEastAsia" w:hAnsiTheme="minorEastAsia" w:hint="eastAsia"/>
+        </w:rPr>
+        <w:t>陳述</w:t>
+      </w:r>
+      <w:r>
+        <w:rPr>
+          <w:rFonts w:asciiTheme="minorEastAsia" w:hAnsiTheme="minorEastAsia" w:hint="eastAsia"/>
+        </w:rPr>
+        <w:t>重要性</w:t>
+      </w:r>
+    </w:p>
+    <w:p>
+      <w:pPr>
+        <w:rPr>
+          <w:rFonts w:asciiTheme="minorEastAsia" w:hAnsiTheme="minorEastAsia"/>
+        </w:rPr>
+      </w:pPr>
+      <w:r>
+        <w:rPr>
+          <w:rFonts w:asciiTheme="minorEastAsia" w:hAnsiTheme="minorEastAsia" w:hint="eastAsia"/>
+        </w:rPr>
+        <w:t>提出討論如何建立具有目的性的客觀基準來針對物種進行保育優先順序排序</w:t>
+      </w:r>
+    </w:p>
+    <w:p>
+      <w:pPr>
+        <w:rPr>
+          <w:rFonts w:asciiTheme="minorEastAsia" w:hAnsiTheme="minorEastAsia"/>
+        </w:rPr>
+      </w:pPr>
+      <w:r>
+        <w:rPr>
+          <w:rFonts w:asciiTheme="minorEastAsia" w:hAnsiTheme="minorEastAsia" w:hint="eastAsia"/>
+        </w:rPr>
+        <w:t>試圖引起討論與迴響</w:t>
+      </w:r>
+    </w:p>
+    <w:p>
+      <w:pPr>
+        <w:rPr>
+          <w:rFonts w:asciiTheme="minorEastAsia" w:hAnsiTheme="minorEastAsia"/>
+        </w:rPr>
+      </w:pPr>
+      <w:r>
+        <w:rPr>
+          <w:rFonts w:asciiTheme="minorEastAsia" w:hAnsiTheme="minorEastAsia" w:hint="eastAsia"/>
+        </w:rPr>
+        <w:t>建立基本模板可供使用</w:t>
+      </w:r>
+    </w:p>
+    <w:p>
+      <w:pPr>
+        <w:rPr>
+          <w:rFonts w:asciiTheme="minorEastAsia" w:hAnsiTheme="minorEastAsia"/>
+        </w:rPr>
+      </w:pPr>
+    </w:p>
+    <w:p>
+      <w:pPr>
+        <w:rPr>
+          <w:rFonts w:asciiTheme="minorEastAsia" w:hAnsiTheme="minorEastAsia"/>
+        </w:rPr>
+      </w:pPr>
+      <w:r>
+        <w:rPr>
+          <w:rFonts w:asciiTheme="minorEastAsia" w:hAnsiTheme="minorEastAsia" w:hint="eastAsia"/>
+        </w:rPr>
+        <w:t>對象:</w:t>
+      </w:r>
+      <w:r>
+        <w:rPr>
+          <w:rFonts w:asciiTheme="minorEastAsia" w:hAnsiTheme="minorEastAsia" w:hint="eastAsia"/>
         </w:rPr>
         <w:t xml:space="preserve"> </w:t>
       </w:r>
-      <w:r>
-        <w:t xml:space="preserve">– </w:t>
-      </w:r>
-      <w:r>
-        <w:rPr>
-          <w:rFonts w:hint="eastAsia"/>
-        </w:rPr>
-        <w:t>探討如何建立物種保育優先順序</w:t>
-      </w:r>
-    </w:p>
-    <w:p/>
-    <w:p>
-      <w:pPr>
-        <w:rPr>
-          <w:rFonts w:hint="eastAsia"/>
-        </w:rPr>
-      </w:pPr>
-    </w:p>
-    <w:p>
-      <w:r>
-        <w:rPr>
-          <w:rFonts w:hint="eastAsia"/>
-        </w:rPr>
-        <w:t>目的</w:t>
-      </w:r>
-      <w:r>
-        <w:rPr>
-          <w:rFonts w:hint="eastAsia"/>
-        </w:rPr>
-        <w:t xml:space="preserve">: </w:t>
-      </w:r>
-    </w:p>
-    <w:p>
-      <w:r>
-        <w:rPr>
-          <w:rFonts w:hint="eastAsia"/>
-        </w:rPr>
-        <w:t>陳述</w:t>
-      </w:r>
-      <w:r>
-        <w:rPr>
-          <w:rFonts w:hint="eastAsia"/>
-        </w:rPr>
-        <w:t>重要性</w:t>
-      </w:r>
-    </w:p>
-    <w:p>
-      <w:pPr>
-        <w:rPr>
-          <w:rFonts w:hint="eastAsia"/>
-        </w:rPr>
-      </w:pPr>
-      <w:r>
-        <w:rPr>
-          <w:rFonts w:hint="eastAsia"/>
-        </w:rPr>
-        <w:t>提出討論如何建立具有目的性的客觀基準來針對物種進行保育優先順序排序</w:t>
-      </w:r>
-    </w:p>
-    <w:p>
-      <w:r>
-        <w:rPr>
-          <w:rFonts w:hint="eastAsia"/>
-        </w:rPr>
-        <w:t>試圖引起討論與迴響</w:t>
-      </w:r>
-    </w:p>
-    <w:p>
-      <w:r>
-        <w:rPr>
-          <w:rFonts w:hint="eastAsia"/>
-        </w:rPr>
-        <w:t>建立基本模板可供使用</w:t>
-      </w:r>
-    </w:p>
-    <w:p>
-      <w:pPr>
-        <w:rPr>
-          <w:rFonts w:hint="eastAsia"/>
-        </w:rPr>
-      </w:pPr>
-    </w:p>
-    <w:p>
-      <w:r>
-        <w:rPr>
-          <w:rFonts w:hint="eastAsia"/>
-        </w:rPr>
-        <w:t>對象</w:t>
-      </w:r>
-      <w:r>
-        <w:rPr>
-          <w:rFonts w:hint="eastAsia"/>
-        </w:rPr>
-        <w:t>:</w:t>
-      </w:r>
-      <w:r>
-        <w:rPr>
-          <w:rFonts w:hint="eastAsia"/>
+    </w:p>
+    <w:p>
+      <w:pPr>
+        <w:rPr>
+          <w:rFonts w:asciiTheme="minorEastAsia" w:hAnsiTheme="minorEastAsia"/>
+        </w:rPr>
+      </w:pPr>
+      <w:r>
+        <w:rPr>
+          <w:rFonts w:asciiTheme="minorEastAsia" w:hAnsiTheme="minorEastAsia" w:hint="eastAsia"/>
+        </w:rPr>
+        <w:t>保育相關從業人員、政策決策人員</w:t>
+      </w:r>
+      <w:r>
+        <w:rPr>
+          <w:rFonts w:asciiTheme="minorEastAsia" w:hAnsiTheme="minorEastAsia" w:hint="eastAsia"/>
+        </w:rPr>
+        <w:t>、一般大眾</w:t>
+      </w:r>
+    </w:p>
+    <w:p>
+      <w:pPr>
+        <w:rPr>
+          <w:rFonts w:asciiTheme="minorEastAsia" w:hAnsiTheme="minorEastAsia"/>
+        </w:rPr>
+      </w:pPr>
+      <w:r>
+        <w:rPr>
+          <w:rFonts w:asciiTheme="minorEastAsia" w:hAnsiTheme="minorEastAsia"/>
+        </w:rPr>
+        <w:t>…</w:t>
+      </w:r>
+    </w:p>
+    <w:p>
+      <w:pPr>
+        <w:rPr>
+          <w:rFonts w:asciiTheme="minorEastAsia" w:hAnsiTheme="minorEastAsia"/>
+        </w:rPr>
+      </w:pPr>
+    </w:p>
+    <w:p>
+      <w:pPr>
+        <w:rPr>
+          <w:rFonts w:asciiTheme="minorEastAsia" w:hAnsiTheme="minorEastAsia"/>
+        </w:rPr>
+      </w:pPr>
+      <w:r>
+        <w:rPr>
+          <w:rFonts w:asciiTheme="minorEastAsia" w:hAnsiTheme="minorEastAsia" w:hint="eastAsia"/>
+        </w:rPr>
+        <w:t>大綱:</w:t>
+      </w:r>
+    </w:p>
+    <w:p>
+      <w:pPr>
+        <w:rPr>
+          <w:rFonts w:asciiTheme="minorEastAsia" w:hAnsiTheme="minorEastAsia"/>
+        </w:rPr>
+      </w:pPr>
+      <w:r>
+        <w:rPr>
+          <w:rFonts w:asciiTheme="minorEastAsia" w:hAnsiTheme="minorEastAsia" w:hint="eastAsia"/>
+        </w:rPr>
+        <w:t xml:space="preserve">(1) 為了永續利用而保育，而保育資源總是最少的，如何合理的分配資源來最大化永續利用 </w:t>
+      </w:r>
+      <w:r>
+        <w:rPr>
+          <w:rFonts w:asciiTheme="minorEastAsia" w:hAnsiTheme="minorEastAsia"/>
+        </w:rPr>
+        <w:sym w:font="Wingdings" w:char="F0E0"/>
+      </w:r>
+      <w:r>
+        <w:rPr>
+          <w:rFonts w:asciiTheme="minorEastAsia" w:hAnsiTheme="minorEastAsia"/>
         </w:rPr>
         <w:t xml:space="preserve"> </w:t>
       </w:r>
-    </w:p>
-    <w:p>
-      <w:r>
-        <w:rPr>
-          <w:rFonts w:hint="eastAsia"/>
-        </w:rPr>
-        <w:t>保育相關從業人員、政策決策人員</w:t>
-      </w:r>
-      <w:r>
-        <w:rPr>
-          <w:rFonts w:hint="eastAsia"/>
-        </w:rPr>
-        <w:t>、一般大眾</w:t>
-      </w:r>
-    </w:p>
-    <w:p>
-      <w:r>
-        <w:t>…</w:t>
-      </w:r>
-    </w:p>
-    <w:p>
-      <w:pPr>
-        <w:rPr>
-          <w:rFonts w:hint="eastAsia"/>
-        </w:rPr>
-      </w:pPr>
-    </w:p>
-    <w:p>
-      <w:r>
-        <w:rPr>
-          <w:rFonts w:hint="eastAsia"/>
-        </w:rPr>
-        <w:t>大綱</w:t>
-      </w:r>
-      <w:r>
-        <w:rPr>
-          <w:rFonts w:hint="eastAsia"/>
-        </w:rPr>
-        <w:t>:</w:t>
-      </w:r>
-    </w:p>
-    <w:p>
-      <w:r>
-        <w:rPr>
-          <w:rFonts w:hint="eastAsia"/>
-        </w:rPr>
-        <w:t xml:space="preserve">(1) </w:t>
-      </w:r>
-      <w:r>
-        <w:rPr>
-          <w:rFonts w:hint="eastAsia"/>
-        </w:rPr>
-        <w:t>為了永續利用而保育，而保育資源總是最少的，如何合理的分配資源來最大化永續利用</w:t>
-      </w:r>
-      <w:r>
-        <w:rPr>
-          <w:rFonts w:hint="eastAsia"/>
+      <w:r>
+        <w:rPr>
+          <w:rFonts w:asciiTheme="minorEastAsia" w:hAnsiTheme="minorEastAsia" w:hint="eastAsia"/>
+        </w:rPr>
+        <w:t>方舟問題，資源有限下到底要保護誰?</w:t>
+      </w:r>
+    </w:p>
+    <w:p>
+      <w:pPr>
+        <w:rPr>
+          <w:rFonts w:asciiTheme="minorEastAsia" w:hAnsiTheme="minorEastAsia"/>
+        </w:rPr>
+      </w:pPr>
+    </w:p>
+    <w:p>
+      <w:pPr>
+        <w:rPr>
+          <w:rFonts w:asciiTheme="minorEastAsia" w:hAnsiTheme="minorEastAsia"/>
+        </w:rPr>
+      </w:pPr>
+      <w:r>
+        <w:rPr>
+          <w:rFonts w:asciiTheme="minorEastAsia" w:hAnsiTheme="minorEastAsia" w:hint="eastAsia"/>
+        </w:rPr>
+        <w:t xml:space="preserve">(2) </w:t>
+      </w:r>
+      <w:r>
+        <w:rPr>
+          <w:rFonts w:asciiTheme="minorEastAsia" w:hAnsiTheme="minorEastAsia" w:hint="eastAsia"/>
+        </w:rPr>
+        <w:t>文獻回顧? 爭議點? 為何而保育? 如何能確保達到此目的?</w:t>
+      </w:r>
+    </w:p>
+    <w:p>
+      <w:pPr>
+        <w:rPr>
+          <w:rFonts w:asciiTheme="minorEastAsia" w:hAnsiTheme="minorEastAsia"/>
+        </w:rPr>
+      </w:pPr>
+    </w:p>
+    <w:p>
+      <w:pPr>
+        <w:rPr>
+          <w:rFonts w:asciiTheme="minorEastAsia" w:hAnsiTheme="minorEastAsia"/>
+        </w:rPr>
+      </w:pPr>
+      <w:r>
+        <w:rPr>
+          <w:rFonts w:asciiTheme="minorEastAsia" w:hAnsiTheme="minorEastAsia" w:hint="eastAsia"/>
+        </w:rPr>
+        <w:t>(3) 介紹</w:t>
+      </w:r>
+      <w:r>
+        <w:rPr>
+          <w:rFonts w:asciiTheme="minorEastAsia" w:hAnsiTheme="minorEastAsia" w:hint="eastAsia"/>
+        </w:rPr>
+        <w:t>2類方法 Minima, maxima</w:t>
+      </w:r>
+      <w:r>
+        <w:rPr>
+          <w:rFonts w:asciiTheme="minorEastAsia" w:hAnsiTheme="minorEastAsia" w:hint="eastAsia"/>
+        </w:rPr>
+        <w:t>、PPP</w:t>
+      </w:r>
+      <w:r>
+        <w:rPr>
+          <w:rFonts w:asciiTheme="minorEastAsia" w:hAnsiTheme="minorEastAsia"/>
+        </w:rPr>
+        <w:t>(project prioritizing protocol)</w:t>
+      </w:r>
+      <w:r>
+        <w:rPr>
+          <w:rFonts w:asciiTheme="minorEastAsia" w:hAnsiTheme="minorEastAsia" w:hint="eastAsia"/>
         </w:rPr>
         <w:t xml:space="preserve"> </w:t>
       </w:r>
-      <w:r>
-        <w:sym w:font="Wingdings" w:char="F0E0"/>
-      </w:r>
-      <w:r>
-        <w:t xml:space="preserve"> </w:t>
-      </w:r>
-      <w:r>
-        <w:rPr>
-          <w:rFonts w:hint="eastAsia"/>
-        </w:rPr>
-        <w:t>方舟問題，資源有限下到底要保護誰</w:t>
-      </w:r>
-      <w:r>
-        <w:rPr>
-          <w:rFonts w:hint="eastAsia"/>
-        </w:rPr>
-        <w:t>?</w:t>
-      </w:r>
-    </w:p>
-    <w:p/>
-    <w:p>
-      <w:r>
-        <w:rPr>
-          <w:rFonts w:hint="eastAsia"/>
-        </w:rPr>
-        <w:t xml:space="preserve">(2) </w:t>
-      </w:r>
-      <w:r>
-        <w:rPr>
-          <w:rFonts w:hint="eastAsia"/>
-        </w:rPr>
-        <w:t>文獻回顧</w:t>
-      </w:r>
-      <w:r>
-        <w:rPr>
-          <w:rFonts w:hint="eastAsia"/>
-        </w:rPr>
-        <w:t xml:space="preserve">? </w:t>
-      </w:r>
-      <w:r>
-        <w:rPr>
-          <w:rFonts w:hint="eastAsia"/>
-        </w:rPr>
-        <w:t>爭議點</w:t>
-      </w:r>
-      <w:r>
-        <w:rPr>
-          <w:rFonts w:hint="eastAsia"/>
-        </w:rPr>
-        <w:t xml:space="preserve">? </w:t>
-      </w:r>
-      <w:r>
-        <w:rPr>
-          <w:rFonts w:hint="eastAsia"/>
-        </w:rPr>
-        <w:t>為何而保育</w:t>
-      </w:r>
-      <w:r>
-        <w:rPr>
-          <w:rFonts w:hint="eastAsia"/>
-        </w:rPr>
-        <w:t xml:space="preserve">? </w:t>
-      </w:r>
-      <w:r>
-        <w:rPr>
-          <w:rFonts w:hint="eastAsia"/>
-        </w:rPr>
-        <w:t>如何能確保達到此目的</w:t>
-      </w:r>
-      <w:r>
-        <w:rPr>
-          <w:rFonts w:hint="eastAsia"/>
-        </w:rPr>
-        <w:t>?</w:t>
-      </w:r>
-    </w:p>
-    <w:p/>
-    <w:p>
-      <w:r>
-        <w:rPr>
-          <w:rFonts w:hint="eastAsia"/>
+    </w:p>
+    <w:p>
+      <w:pPr>
+        <w:rPr>
+          <w:rFonts w:asciiTheme="minorEastAsia" w:hAnsiTheme="minorEastAsia"/>
+        </w:rPr>
+      </w:pPr>
+    </w:p>
+    <w:p>
+      <w:pPr>
+        <w:rPr>
+          <w:rFonts w:asciiTheme="minorEastAsia" w:hAnsiTheme="minorEastAsia"/>
+        </w:rPr>
+      </w:pPr>
+      <w:r>
+        <w:rPr>
+          <w:rFonts w:asciiTheme="minorEastAsia" w:hAnsiTheme="minorEastAsia" w:hint="eastAsia"/>
         </w:rPr>
         <w:t xml:space="preserve">(3) </w:t>
       </w:r>
       <w:r>
         <w:rPr>
-          <w:rFonts w:hint="eastAsia"/>
-        </w:rPr>
-        <w:t>介紹</w:t>
-      </w:r>
-      <w:r>
-        <w:rPr>
-          <w:rFonts w:ascii="華康采風體W3(P)" w:eastAsia="華康采風體W3(P)"/>
-        </w:rPr>
-        <w:t>Weitzman 1998</w:t>
-      </w:r>
-      <w:r>
-        <w:rPr>
-          <w:rFonts w:ascii="華康采風體W3(P)" w:eastAsia="華康采風體W3(P)" w:hint="eastAsia"/>
-        </w:rPr>
-        <w:t>(明確的定下了目的)</w:t>
-      </w:r>
-    </w:p>
-    <w:p>
-      <w:pPr>
-        <w:rPr>
-          <w:rFonts w:hint="eastAsia"/>
-        </w:rPr>
-      </w:pPr>
-    </w:p>
-    <w:p>
-      <w:r>
-        <w:rPr>
-          <w:rFonts w:hint="eastAsia"/>
-        </w:rPr>
-        <w:t xml:space="preserve">(3) </w:t>
-      </w:r>
-      <w:r>
-        <w:rPr>
-          <w:rFonts w:hint="eastAsia"/>
-        </w:rPr>
-        <w:t>為了減少資源投注而實行的初步評估，若是本身就花費太多資源，只是沒意義的。</w:t>
-      </w:r>
-      <w:r>
-        <w:rPr>
-          <w:rFonts w:hint="eastAsia"/>
-        </w:rPr>
-        <w:t>如何解套做不到</w:t>
-      </w:r>
-      <w:r>
-        <w:rPr>
-          <w:rFonts w:hint="eastAsia"/>
-        </w:rPr>
-        <w:t>(</w:t>
-      </w:r>
-      <w:r>
-        <w:rPr>
-          <w:rFonts w:hint="eastAsia"/>
-        </w:rPr>
-        <w:t>很難做到</w:t>
-      </w:r>
-      <w:r>
-        <w:rPr>
-          <w:rFonts w:hint="eastAsia"/>
-        </w:rPr>
-        <w:t>)</w:t>
-      </w:r>
-      <w:r>
-        <w:rPr>
-          <w:rFonts w:hint="eastAsia"/>
-        </w:rPr>
-        <w:t>?</w:t>
-      </w:r>
-    </w:p>
-    <w:p>
-      <w:pPr>
-        <w:rPr>
-          <w:rFonts w:hint="eastAsia"/>
-        </w:rPr>
-      </w:pPr>
-      <w:r>
-        <w:rPr>
-          <w:rFonts w:hint="eastAsia"/>
-        </w:rPr>
-        <w:t>(</w:t>
-      </w:r>
-      <w:r>
-        <w:rPr>
-          <w:rFonts w:hint="eastAsia"/>
-        </w:rPr>
-        <w:t>4</w:t>
-      </w:r>
-      <w:r>
-        <w:rPr>
-          <w:rFonts w:hint="eastAsia"/>
-        </w:rPr>
-        <w:t>)</w:t>
-      </w:r>
-      <w:r>
-        <w:rPr>
-          <w:rFonts w:hint="eastAsia"/>
-        </w:rPr>
-        <w:t xml:space="preserve"> </w:t>
-      </w:r>
-      <w:r>
-        <w:rPr>
-          <w:rFonts w:hint="eastAsia"/>
-        </w:rPr>
-        <w:t>摸魚，分段篩選排序</w:t>
-      </w:r>
-    </w:p>
-    <w:p/>
-    <w:p>
-      <w:r>
-        <w:rPr>
-          <w:rFonts w:hint="eastAsia"/>
-        </w:rPr>
-        <w:t>(</w:t>
-      </w:r>
-      <w:r>
-        <w:rPr>
-          <w:rFonts w:hint="eastAsia"/>
-        </w:rPr>
-        <w:t>5</w:t>
-      </w:r>
-      <w:r>
-        <w:rPr>
-          <w:rFonts w:hint="eastAsia"/>
-        </w:rPr>
-        <w:t xml:space="preserve">) </w:t>
-      </w:r>
-      <w:r>
-        <w:rPr>
-          <w:rFonts w:hint="eastAsia"/>
-        </w:rPr>
-        <w:t>有意義的指標們代替客觀的評估參數</w:t>
+          <w:rFonts w:asciiTheme="minorEastAsia" w:hAnsiTheme="minorEastAsia" w:hint="eastAsia"/>
+        </w:rPr>
+        <w:t>為了減少資源投注而實行的初步評估，若是本身就花費太多</w:t>
       </w:r>
       <w:bookmarkStart w:id="0" w:name="_GoBack"/>
       <w:bookmarkEnd w:id="0"/>
+      <w:r>
+        <w:rPr>
+          <w:rFonts w:asciiTheme="minorEastAsia" w:hAnsiTheme="minorEastAsia" w:hint="eastAsia"/>
+        </w:rPr>
+        <w:t>資源，只是沒意義的。</w:t>
+      </w:r>
+      <w:r>
+        <w:rPr>
+          <w:rFonts w:asciiTheme="minorEastAsia" w:hAnsiTheme="minorEastAsia" w:hint="eastAsia"/>
+        </w:rPr>
+        <w:t>如何解套做不到</w:t>
+      </w:r>
+      <w:r>
+        <w:rPr>
+          <w:rFonts w:asciiTheme="minorEastAsia" w:hAnsiTheme="minorEastAsia" w:hint="eastAsia"/>
+        </w:rPr>
+        <w:t>(很難做到)</w:t>
+      </w:r>
+      <w:r>
+        <w:rPr>
+          <w:rFonts w:asciiTheme="minorEastAsia" w:hAnsiTheme="minorEastAsia" w:hint="eastAsia"/>
+        </w:rPr>
+        <w:t>?</w:t>
+      </w:r>
+    </w:p>
+    <w:p>
+      <w:pPr>
+        <w:rPr>
+          <w:rFonts w:asciiTheme="minorEastAsia" w:hAnsiTheme="minorEastAsia"/>
+        </w:rPr>
+      </w:pPr>
+      <w:r>
+        <w:rPr>
+          <w:rFonts w:asciiTheme="minorEastAsia" w:hAnsiTheme="minorEastAsia" w:hint="eastAsia"/>
+        </w:rPr>
+        <w:t>(4) 摸魚，分段篩選排序</w:t>
+      </w:r>
+    </w:p>
+    <w:p>
+      <w:pPr>
+        <w:rPr>
+          <w:rFonts w:asciiTheme="minorEastAsia" w:hAnsiTheme="minorEastAsia"/>
+        </w:rPr>
+      </w:pPr>
+    </w:p>
+    <w:p>
+      <w:pPr>
+        <w:rPr>
+          <w:rFonts w:asciiTheme="minorEastAsia" w:hAnsiTheme="minorEastAsia"/>
+        </w:rPr>
+      </w:pPr>
+      <w:r>
+        <w:rPr>
+          <w:rFonts w:asciiTheme="minorEastAsia" w:hAnsiTheme="minorEastAsia" w:hint="eastAsia"/>
+        </w:rPr>
+        <w:t>(</w:t>
+      </w:r>
+      <w:r>
+        <w:rPr>
+          <w:rFonts w:asciiTheme="minorEastAsia" w:hAnsiTheme="minorEastAsia" w:hint="eastAsia"/>
+        </w:rPr>
+        <w:t>5</w:t>
+      </w:r>
+      <w:r>
+        <w:rPr>
+          <w:rFonts w:asciiTheme="minorEastAsia" w:hAnsiTheme="minorEastAsia" w:hint="eastAsia"/>
+        </w:rPr>
+        <w:t>) 有意義的指標們代替客觀的評估參數</w:t>
+      </w:r>
+    </w:p>
+    <w:p>
+      <w:pPr>
+        <w:rPr>
+          <w:rFonts w:asciiTheme="minorEastAsia" w:hAnsiTheme="minorEastAsia"/>
+        </w:rPr>
+      </w:pPr>
+    </w:p>
+    <w:p>
+      <w:pPr>
+        <w:rPr>
+          <w:rFonts w:asciiTheme="minorEastAsia" w:hAnsiTheme="minorEastAsia"/>
+        </w:rPr>
+      </w:pPr>
+      <w:r>
+        <w:rPr>
+          <w:rFonts w:asciiTheme="minorEastAsia" w:hAnsiTheme="minorEastAsia" w:hint="eastAsia"/>
+        </w:rPr>
+        <w:t>段落大綱:</w:t>
+      </w:r>
+    </w:p>
+    <w:p>
+      <w:pPr>
+        <w:rPr>
+          <w:rFonts w:asciiTheme="minorEastAsia" w:hAnsiTheme="minorEastAsia"/>
+        </w:rPr>
+      </w:pPr>
+    </w:p>
+    <w:p>
+      <w:pPr>
+        <w:rPr>
+          <w:rFonts w:asciiTheme="minorEastAsia" w:hAnsiTheme="minorEastAsia"/>
+        </w:rPr>
+      </w:pPr>
+      <w:r>
+        <w:rPr>
+          <w:rFonts w:asciiTheme="minorEastAsia" w:hAnsiTheme="minorEastAsia" w:hint="eastAsia"/>
+        </w:rPr>
+        <w:t xml:space="preserve">前言: </w:t>
+      </w:r>
+      <w:r>
+        <w:rPr>
+          <w:rFonts w:asciiTheme="minorEastAsia" w:hAnsiTheme="minorEastAsia" w:hint="eastAsia"/>
+        </w:rPr>
+        <w:t>(1)</w:t>
+      </w:r>
+      <w:r>
+        <w:rPr>
+          <w:rFonts w:asciiTheme="minorEastAsia" w:hAnsiTheme="minorEastAsia" w:hint="eastAsia"/>
+        </w:rPr>
+        <w:t>從人為的大滅絕到人類必須採取行動，</w:t>
+      </w:r>
+      <w:r>
+        <w:rPr>
+          <w:rFonts w:asciiTheme="minorEastAsia" w:hAnsiTheme="minorEastAsia" w:hint="eastAsia"/>
+        </w:rPr>
+        <w:t>(2)</w:t>
+      </w:r>
+      <w:r>
+        <w:rPr>
+          <w:rFonts w:asciiTheme="minorEastAsia" w:hAnsiTheme="minorEastAsia" w:hint="eastAsia"/>
+        </w:rPr>
+        <w:t>從永續經營到拮据的保育預算，</w:t>
+      </w:r>
+      <w:r>
+        <w:rPr>
+          <w:rFonts w:asciiTheme="minorEastAsia" w:hAnsiTheme="minorEastAsia" w:hint="eastAsia"/>
+        </w:rPr>
+        <w:t>(3)</w:t>
+      </w:r>
+      <w:r>
+        <w:rPr>
+          <w:rFonts w:asciiTheme="minorEastAsia" w:hAnsiTheme="minorEastAsia" w:hint="eastAsia"/>
+        </w:rPr>
+        <w:t>從保育預算到如何進行痛苦的選擇，</w:t>
+      </w:r>
+      <w:r>
+        <w:rPr>
+          <w:rFonts w:asciiTheme="minorEastAsia" w:hAnsiTheme="minorEastAsia" w:hint="eastAsia"/>
+        </w:rPr>
+        <w:t>(4)</w:t>
+      </w:r>
+      <w:r>
+        <w:rPr>
+          <w:rFonts w:asciiTheme="minorEastAsia" w:hAnsiTheme="minorEastAsia" w:hint="eastAsia"/>
+        </w:rPr>
+        <w:t>方舟寓言，</w:t>
+      </w:r>
+      <w:r>
+        <w:rPr>
+          <w:rFonts w:asciiTheme="minorEastAsia" w:hAnsiTheme="minorEastAsia" w:hint="eastAsia"/>
+        </w:rPr>
+        <w:t>(5)</w:t>
+      </w:r>
+      <w:r>
+        <w:rPr>
+          <w:rFonts w:asciiTheme="minorEastAsia" w:hAnsiTheme="minorEastAsia" w:hint="eastAsia"/>
+        </w:rPr>
+        <w:t>提出排序系統的重要性</w:t>
+      </w:r>
+    </w:p>
+    <w:p>
+      <w:pPr>
+        <w:rPr>
+          <w:rFonts w:asciiTheme="minorEastAsia" w:hAnsiTheme="minorEastAsia"/>
+        </w:rPr>
+      </w:pPr>
+    </w:p>
+    <w:p>
+      <w:pPr>
+        <w:rPr>
+          <w:rFonts w:asciiTheme="minorEastAsia" w:hAnsiTheme="minorEastAsia"/>
+        </w:rPr>
+      </w:pPr>
+      <w:r>
+        <w:rPr>
+          <w:rFonts w:asciiTheme="minorEastAsia" w:hAnsiTheme="minorEastAsia" w:hint="eastAsia"/>
+        </w:rPr>
+        <w:t xml:space="preserve">前言(1) </w:t>
+      </w:r>
     </w:p>
     <w:sectPr>
       <w:pgSz w:w="11906" w:h="16838"/>

</xml_diff>

<commit_message>
keep going well/ acceptably?
</commit_message>
<xml_diff>
--- a/大綱.docx
+++ b/大綱.docx
@@ -32,309 +32,13 @@
         <w:rPr>
           <w:rFonts w:asciiTheme="minorEastAsia" w:hAnsiTheme="minorEastAsia" w:hint="eastAsia"/>
         </w:rPr>
-        <w:t xml:space="preserve">題目: 諾亞的方舟問題 </w:t>
-      </w:r>
-      <w:r>
-        <w:rPr>
-          <w:rFonts w:asciiTheme="minorEastAsia" w:hAnsiTheme="minorEastAsia"/>
-        </w:rPr>
-        <w:t xml:space="preserve">– </w:t>
-      </w:r>
-      <w:r>
-        <w:rPr>
-          <w:rFonts w:asciiTheme="minorEastAsia" w:hAnsiTheme="minorEastAsia" w:hint="eastAsia"/>
-        </w:rPr>
-        <w:t>探討如何建立物種保育優先順序</w:t>
-      </w:r>
-    </w:p>
-    <w:p>
-      <w:pPr>
-        <w:rPr>
-          <w:rFonts w:asciiTheme="minorEastAsia" w:hAnsiTheme="minorEastAsia"/>
-        </w:rPr>
-      </w:pPr>
-    </w:p>
-    <w:p>
-      <w:pPr>
-        <w:rPr>
-          <w:rFonts w:asciiTheme="minorEastAsia" w:hAnsiTheme="minorEastAsia"/>
-        </w:rPr>
-      </w:pPr>
-    </w:p>
-    <w:p>
-      <w:pPr>
-        <w:rPr>
-          <w:rFonts w:asciiTheme="minorEastAsia" w:hAnsiTheme="minorEastAsia"/>
-        </w:rPr>
-      </w:pPr>
-      <w:r>
-        <w:rPr>
-          <w:rFonts w:asciiTheme="minorEastAsia" w:hAnsiTheme="minorEastAsia" w:hint="eastAsia"/>
-        </w:rPr>
-        <w:t xml:space="preserve">目的: </w:t>
-      </w:r>
-    </w:p>
-    <w:p>
-      <w:pPr>
-        <w:rPr>
-          <w:rFonts w:asciiTheme="minorEastAsia" w:hAnsiTheme="minorEastAsia"/>
-        </w:rPr>
-      </w:pPr>
-      <w:r>
-        <w:rPr>
-          <w:rFonts w:asciiTheme="minorEastAsia" w:hAnsiTheme="minorEastAsia" w:hint="eastAsia"/>
-        </w:rPr>
-        <w:t>陳述</w:t>
-      </w:r>
-      <w:r>
-        <w:rPr>
-          <w:rFonts w:asciiTheme="minorEastAsia" w:hAnsiTheme="minorEastAsia" w:hint="eastAsia"/>
-        </w:rPr>
-        <w:t>重要性</w:t>
-      </w:r>
-    </w:p>
-    <w:p>
-      <w:pPr>
-        <w:rPr>
-          <w:rFonts w:asciiTheme="minorEastAsia" w:hAnsiTheme="minorEastAsia"/>
-        </w:rPr>
-      </w:pPr>
-      <w:r>
-        <w:rPr>
-          <w:rFonts w:asciiTheme="minorEastAsia" w:hAnsiTheme="minorEastAsia" w:hint="eastAsia"/>
-        </w:rPr>
-        <w:t>提出討論如何建立具有目的性的客觀基準來針對物種進行保育優先順序排序</w:t>
-      </w:r>
-    </w:p>
-    <w:p>
-      <w:pPr>
-        <w:rPr>
-          <w:rFonts w:asciiTheme="minorEastAsia" w:hAnsiTheme="minorEastAsia"/>
-        </w:rPr>
-      </w:pPr>
-      <w:r>
-        <w:rPr>
-          <w:rFonts w:asciiTheme="minorEastAsia" w:hAnsiTheme="minorEastAsia" w:hint="eastAsia"/>
-        </w:rPr>
-        <w:t>試圖引起討論與迴響</w:t>
-      </w:r>
-    </w:p>
-    <w:p>
-      <w:pPr>
-        <w:rPr>
-          <w:rFonts w:asciiTheme="minorEastAsia" w:hAnsiTheme="minorEastAsia"/>
-        </w:rPr>
-      </w:pPr>
-      <w:r>
-        <w:rPr>
-          <w:rFonts w:asciiTheme="minorEastAsia" w:hAnsiTheme="minorEastAsia" w:hint="eastAsia"/>
-        </w:rPr>
-        <w:t>建立基本模板可供使用</w:t>
-      </w:r>
-    </w:p>
-    <w:p>
-      <w:pPr>
-        <w:rPr>
-          <w:rFonts w:asciiTheme="minorEastAsia" w:hAnsiTheme="minorEastAsia"/>
-        </w:rPr>
-      </w:pPr>
-    </w:p>
-    <w:p>
-      <w:pPr>
-        <w:rPr>
-          <w:rFonts w:asciiTheme="minorEastAsia" w:hAnsiTheme="minorEastAsia"/>
-        </w:rPr>
-      </w:pPr>
-      <w:r>
-        <w:rPr>
-          <w:rFonts w:asciiTheme="minorEastAsia" w:hAnsiTheme="minorEastAsia" w:hint="eastAsia"/>
-        </w:rPr>
-        <w:t>對象:</w:t>
+        <w:t>題目:</w:t>
       </w:r>
       <w:r>
         <w:rPr>
           <w:rFonts w:asciiTheme="minorEastAsia" w:hAnsiTheme="minorEastAsia" w:hint="eastAsia"/>
         </w:rPr>
         <w:t xml:space="preserve"> </w:t>
-      </w:r>
-    </w:p>
-    <w:p>
-      <w:pPr>
-        <w:rPr>
-          <w:rFonts w:asciiTheme="minorEastAsia" w:hAnsiTheme="minorEastAsia"/>
-        </w:rPr>
-      </w:pPr>
-      <w:r>
-        <w:rPr>
-          <w:rFonts w:asciiTheme="minorEastAsia" w:hAnsiTheme="minorEastAsia" w:hint="eastAsia"/>
-        </w:rPr>
-        <w:t>保育相關從業人員、政策決策人員</w:t>
-      </w:r>
-      <w:r>
-        <w:rPr>
-          <w:rFonts w:asciiTheme="minorEastAsia" w:hAnsiTheme="minorEastAsia" w:hint="eastAsia"/>
-        </w:rPr>
-        <w:t>、一般大眾</w:t>
-      </w:r>
-    </w:p>
-    <w:p>
-      <w:pPr>
-        <w:rPr>
-          <w:rFonts w:asciiTheme="minorEastAsia" w:hAnsiTheme="minorEastAsia"/>
-        </w:rPr>
-      </w:pPr>
-      <w:r>
-        <w:rPr>
-          <w:rFonts w:asciiTheme="minorEastAsia" w:hAnsiTheme="minorEastAsia"/>
-        </w:rPr>
-        <w:t>…</w:t>
-      </w:r>
-    </w:p>
-    <w:p>
-      <w:pPr>
-        <w:rPr>
-          <w:rFonts w:asciiTheme="minorEastAsia" w:hAnsiTheme="minorEastAsia"/>
-        </w:rPr>
-      </w:pPr>
-    </w:p>
-    <w:p>
-      <w:pPr>
-        <w:rPr>
-          <w:rFonts w:asciiTheme="minorEastAsia" w:hAnsiTheme="minorEastAsia"/>
-        </w:rPr>
-      </w:pPr>
-      <w:r>
-        <w:rPr>
-          <w:rFonts w:asciiTheme="minorEastAsia" w:hAnsiTheme="minorEastAsia" w:hint="eastAsia"/>
-        </w:rPr>
-        <w:t>大綱:</w:t>
-      </w:r>
-    </w:p>
-    <w:p>
-      <w:pPr>
-        <w:rPr>
-          <w:rFonts w:asciiTheme="minorEastAsia" w:hAnsiTheme="minorEastAsia"/>
-        </w:rPr>
-      </w:pPr>
-      <w:r>
-        <w:rPr>
-          <w:rFonts w:asciiTheme="minorEastAsia" w:hAnsiTheme="minorEastAsia" w:hint="eastAsia"/>
-        </w:rPr>
-        <w:t xml:space="preserve">(1) 為了永續利用而保育，而保育資源總是最少的，如何合理的分配資源來最大化永續利用 </w:t>
-      </w:r>
-      <w:r>
-        <w:rPr>
-          <w:rFonts w:asciiTheme="minorEastAsia" w:hAnsiTheme="minorEastAsia"/>
-        </w:rPr>
-        <w:sym w:font="Wingdings" w:char="F0E0"/>
-      </w:r>
-      <w:r>
-        <w:rPr>
-          <w:rFonts w:asciiTheme="minorEastAsia" w:hAnsiTheme="minorEastAsia"/>
-        </w:rPr>
-        <w:t xml:space="preserve"> </w:t>
-      </w:r>
-      <w:r>
-        <w:rPr>
-          <w:rFonts w:asciiTheme="minorEastAsia" w:hAnsiTheme="minorEastAsia" w:hint="eastAsia"/>
-        </w:rPr>
-        <w:t>方舟問題，資源有限下到底要保護誰?</w:t>
-      </w:r>
-    </w:p>
-    <w:p>
-      <w:pPr>
-        <w:rPr>
-          <w:rFonts w:asciiTheme="minorEastAsia" w:hAnsiTheme="minorEastAsia"/>
-        </w:rPr>
-      </w:pPr>
-    </w:p>
-    <w:p>
-      <w:pPr>
-        <w:rPr>
-          <w:rFonts w:asciiTheme="minorEastAsia" w:hAnsiTheme="minorEastAsia"/>
-        </w:rPr>
-      </w:pPr>
-      <w:r>
-        <w:rPr>
-          <w:rFonts w:asciiTheme="minorEastAsia" w:hAnsiTheme="minorEastAsia" w:hint="eastAsia"/>
-        </w:rPr>
-        <w:t xml:space="preserve">(2) </w:t>
-      </w:r>
-      <w:r>
-        <w:rPr>
-          <w:rFonts w:asciiTheme="minorEastAsia" w:hAnsiTheme="minorEastAsia" w:hint="eastAsia"/>
-        </w:rPr>
-        <w:t>文獻回顧? 爭議點? 為何而保育? 如何能確保達到此目的?</w:t>
-      </w:r>
-    </w:p>
-    <w:p>
-      <w:pPr>
-        <w:rPr>
-          <w:rFonts w:asciiTheme="minorEastAsia" w:hAnsiTheme="minorEastAsia"/>
-        </w:rPr>
-      </w:pPr>
-    </w:p>
-    <w:p>
-      <w:pPr>
-        <w:rPr>
-          <w:rFonts w:asciiTheme="minorEastAsia" w:hAnsiTheme="minorEastAsia"/>
-        </w:rPr>
-      </w:pPr>
-      <w:r>
-        <w:rPr>
-          <w:rFonts w:asciiTheme="minorEastAsia" w:hAnsiTheme="minorEastAsia" w:hint="eastAsia"/>
-        </w:rPr>
-        <w:t>(3) 介紹</w:t>
-      </w:r>
-      <w:r>
-        <w:rPr>
-          <w:rFonts w:asciiTheme="minorEastAsia" w:hAnsiTheme="minorEastAsia" w:hint="eastAsia"/>
-        </w:rPr>
-        <w:t>2類方法 Minima, maxima</w:t>
-      </w:r>
-      <w:r>
-        <w:rPr>
-          <w:rFonts w:asciiTheme="minorEastAsia" w:hAnsiTheme="minorEastAsia" w:hint="eastAsia"/>
-        </w:rPr>
-        <w:t>、PPP</w:t>
-      </w:r>
-      <w:r>
-        <w:rPr>
-          <w:rFonts w:asciiTheme="minorEastAsia" w:hAnsiTheme="minorEastAsia"/>
-        </w:rPr>
-        <w:t>(project prioritizing protocol)</w:t>
-      </w:r>
-      <w:r>
-        <w:rPr>
-          <w:rFonts w:asciiTheme="minorEastAsia" w:hAnsiTheme="minorEastAsia" w:hint="eastAsia"/>
-        </w:rPr>
-        <w:t xml:space="preserve"> </w:t>
-      </w:r>
-    </w:p>
-    <w:p>
-      <w:pPr>
-        <w:rPr>
-          <w:rFonts w:asciiTheme="minorEastAsia" w:hAnsiTheme="minorEastAsia"/>
-        </w:rPr>
-      </w:pPr>
-    </w:p>
-    <w:p>
-      <w:pPr>
-        <w:rPr>
-          <w:rFonts w:asciiTheme="minorEastAsia" w:hAnsiTheme="minorEastAsia"/>
-        </w:rPr>
-      </w:pPr>
-      <w:r>
-        <w:rPr>
-          <w:rFonts w:asciiTheme="minorEastAsia" w:hAnsiTheme="minorEastAsia" w:hint="eastAsia"/>
-        </w:rPr>
-        <w:t xml:space="preserve">(3) </w:t>
-      </w:r>
-      <w:r>
-        <w:rPr>
-          <w:rFonts w:asciiTheme="minorEastAsia" w:hAnsiTheme="minorEastAsia" w:hint="eastAsia"/>
-        </w:rPr>
-        <w:t>為了減少資源投注而實行的初步評估，若是本身就花費太多</w:t>
       </w:r>
       <w:bookmarkStart w:id="0" w:name="_GoBack"/>
       <w:bookmarkEnd w:id="0"/>
@@ -342,7 +46,297 @@
         <w:rPr>
           <w:rFonts w:asciiTheme="minorEastAsia" w:hAnsiTheme="minorEastAsia" w:hint="eastAsia"/>
         </w:rPr>
-        <w:t>資源，只是沒意義的。</w:t>
+        <w:t>探討如何建立物種保育優先順序</w:t>
+      </w:r>
+    </w:p>
+    <w:p>
+      <w:pPr>
+        <w:rPr>
+          <w:rFonts w:asciiTheme="minorEastAsia" w:hAnsiTheme="minorEastAsia"/>
+        </w:rPr>
+      </w:pPr>
+    </w:p>
+    <w:p>
+      <w:pPr>
+        <w:rPr>
+          <w:rFonts w:asciiTheme="minorEastAsia" w:hAnsiTheme="minorEastAsia"/>
+        </w:rPr>
+      </w:pPr>
+    </w:p>
+    <w:p>
+      <w:pPr>
+        <w:rPr>
+          <w:rFonts w:asciiTheme="minorEastAsia" w:hAnsiTheme="minorEastAsia"/>
+        </w:rPr>
+      </w:pPr>
+      <w:r>
+        <w:rPr>
+          <w:rFonts w:asciiTheme="minorEastAsia" w:hAnsiTheme="minorEastAsia" w:hint="eastAsia"/>
+        </w:rPr>
+        <w:t xml:space="preserve">目的: </w:t>
+      </w:r>
+    </w:p>
+    <w:p>
+      <w:pPr>
+        <w:rPr>
+          <w:rFonts w:asciiTheme="minorEastAsia" w:hAnsiTheme="minorEastAsia"/>
+        </w:rPr>
+      </w:pPr>
+      <w:r>
+        <w:rPr>
+          <w:rFonts w:asciiTheme="minorEastAsia" w:hAnsiTheme="minorEastAsia" w:hint="eastAsia"/>
+        </w:rPr>
+        <w:t>陳述</w:t>
+      </w:r>
+      <w:r>
+        <w:rPr>
+          <w:rFonts w:asciiTheme="minorEastAsia" w:hAnsiTheme="minorEastAsia" w:hint="eastAsia"/>
+        </w:rPr>
+        <w:t>重要性</w:t>
+      </w:r>
+    </w:p>
+    <w:p>
+      <w:pPr>
+        <w:rPr>
+          <w:rFonts w:asciiTheme="minorEastAsia" w:hAnsiTheme="minorEastAsia"/>
+        </w:rPr>
+      </w:pPr>
+      <w:r>
+        <w:rPr>
+          <w:rFonts w:asciiTheme="minorEastAsia" w:hAnsiTheme="minorEastAsia" w:hint="eastAsia"/>
+        </w:rPr>
+        <w:t>提出討論如何建立具有目的性的客觀基準來針對物種進行保育優先順序排序</w:t>
+      </w:r>
+    </w:p>
+    <w:p>
+      <w:pPr>
+        <w:rPr>
+          <w:rFonts w:asciiTheme="minorEastAsia" w:hAnsiTheme="minorEastAsia"/>
+        </w:rPr>
+      </w:pPr>
+      <w:r>
+        <w:rPr>
+          <w:rFonts w:asciiTheme="minorEastAsia" w:hAnsiTheme="minorEastAsia" w:hint="eastAsia"/>
+        </w:rPr>
+        <w:t>試圖引起討論與迴響</w:t>
+      </w:r>
+    </w:p>
+    <w:p>
+      <w:pPr>
+        <w:rPr>
+          <w:rFonts w:asciiTheme="minorEastAsia" w:hAnsiTheme="minorEastAsia"/>
+        </w:rPr>
+      </w:pPr>
+      <w:r>
+        <w:rPr>
+          <w:rFonts w:asciiTheme="minorEastAsia" w:hAnsiTheme="minorEastAsia" w:hint="eastAsia"/>
+        </w:rPr>
+        <w:t>建立基本模板可供使用</w:t>
+      </w:r>
+    </w:p>
+    <w:p>
+      <w:pPr>
+        <w:rPr>
+          <w:rFonts w:asciiTheme="minorEastAsia" w:hAnsiTheme="minorEastAsia"/>
+        </w:rPr>
+      </w:pPr>
+    </w:p>
+    <w:p>
+      <w:pPr>
+        <w:rPr>
+          <w:rFonts w:asciiTheme="minorEastAsia" w:hAnsiTheme="minorEastAsia"/>
+        </w:rPr>
+      </w:pPr>
+      <w:r>
+        <w:rPr>
+          <w:rFonts w:asciiTheme="minorEastAsia" w:hAnsiTheme="minorEastAsia" w:hint="eastAsia"/>
+        </w:rPr>
+        <w:t>對象:</w:t>
+      </w:r>
+      <w:r>
+        <w:rPr>
+          <w:rFonts w:asciiTheme="minorEastAsia" w:hAnsiTheme="minorEastAsia" w:hint="eastAsia"/>
+        </w:rPr>
+        <w:t xml:space="preserve"> </w:t>
+      </w:r>
+    </w:p>
+    <w:p>
+      <w:pPr>
+        <w:rPr>
+          <w:rFonts w:asciiTheme="minorEastAsia" w:hAnsiTheme="minorEastAsia"/>
+        </w:rPr>
+      </w:pPr>
+      <w:r>
+        <w:rPr>
+          <w:rFonts w:asciiTheme="minorEastAsia" w:hAnsiTheme="minorEastAsia" w:hint="eastAsia"/>
+        </w:rPr>
+        <w:t>保育相關從業人員、政策決策人員</w:t>
+      </w:r>
+      <w:r>
+        <w:rPr>
+          <w:rFonts w:asciiTheme="minorEastAsia" w:hAnsiTheme="minorEastAsia" w:hint="eastAsia"/>
+        </w:rPr>
+        <w:t>、一般大眾</w:t>
+      </w:r>
+    </w:p>
+    <w:p>
+      <w:pPr>
+        <w:rPr>
+          <w:rFonts w:asciiTheme="minorEastAsia" w:hAnsiTheme="minorEastAsia"/>
+        </w:rPr>
+      </w:pPr>
+      <w:r>
+        <w:rPr>
+          <w:rFonts w:asciiTheme="minorEastAsia" w:hAnsiTheme="minorEastAsia"/>
+        </w:rPr>
+        <w:t>…</w:t>
+      </w:r>
+    </w:p>
+    <w:p>
+      <w:pPr>
+        <w:rPr>
+          <w:rFonts w:asciiTheme="minorEastAsia" w:hAnsiTheme="minorEastAsia"/>
+        </w:rPr>
+      </w:pPr>
+    </w:p>
+    <w:p>
+      <w:pPr>
+        <w:rPr>
+          <w:rFonts w:asciiTheme="minorEastAsia" w:hAnsiTheme="minorEastAsia"/>
+        </w:rPr>
+      </w:pPr>
+      <w:r>
+        <w:rPr>
+          <w:rFonts w:asciiTheme="minorEastAsia" w:hAnsiTheme="minorEastAsia" w:hint="eastAsia"/>
+        </w:rPr>
+        <w:t>大綱:</w:t>
+      </w:r>
+    </w:p>
+    <w:p>
+      <w:pPr>
+        <w:rPr>
+          <w:rFonts w:asciiTheme="minorEastAsia" w:hAnsiTheme="minorEastAsia"/>
+        </w:rPr>
+      </w:pPr>
+      <w:r>
+        <w:rPr>
+          <w:rFonts w:asciiTheme="minorEastAsia" w:hAnsiTheme="minorEastAsia" w:hint="eastAsia"/>
+        </w:rPr>
+        <w:t xml:space="preserve">(1) 為了永續利用而保育，而保育資源總是最少的，如何合理的分配資源來最大化永續利用 </w:t>
+      </w:r>
+      <w:r>
+        <w:rPr>
+          <w:rFonts w:asciiTheme="minorEastAsia" w:hAnsiTheme="minorEastAsia"/>
+        </w:rPr>
+        <w:sym w:font="Wingdings" w:char="F0E0"/>
+      </w:r>
+      <w:r>
+        <w:rPr>
+          <w:rFonts w:asciiTheme="minorEastAsia" w:hAnsiTheme="minorEastAsia"/>
+        </w:rPr>
+        <w:t xml:space="preserve"> </w:t>
+      </w:r>
+      <w:r>
+        <w:rPr>
+          <w:rFonts w:asciiTheme="minorEastAsia" w:hAnsiTheme="minorEastAsia" w:hint="eastAsia"/>
+        </w:rPr>
+        <w:t>方舟問題，資源有限下到底要保護誰?</w:t>
+      </w:r>
+    </w:p>
+    <w:p>
+      <w:pPr>
+        <w:rPr>
+          <w:rFonts w:asciiTheme="minorEastAsia" w:hAnsiTheme="minorEastAsia"/>
+        </w:rPr>
+      </w:pPr>
+    </w:p>
+    <w:p>
+      <w:pPr>
+        <w:rPr>
+          <w:rFonts w:asciiTheme="minorEastAsia" w:hAnsiTheme="minorEastAsia"/>
+        </w:rPr>
+      </w:pPr>
+      <w:r>
+        <w:rPr>
+          <w:rFonts w:asciiTheme="minorEastAsia" w:hAnsiTheme="minorEastAsia" w:hint="eastAsia"/>
+        </w:rPr>
+        <w:t xml:space="preserve">(2) </w:t>
+      </w:r>
+      <w:r>
+        <w:rPr>
+          <w:rFonts w:asciiTheme="minorEastAsia" w:hAnsiTheme="minorEastAsia" w:hint="eastAsia"/>
+        </w:rPr>
+        <w:t>文獻回顧? 爭議點? 為何而保育? 如何能確保達到此目的?</w:t>
+      </w:r>
+    </w:p>
+    <w:p>
+      <w:pPr>
+        <w:rPr>
+          <w:rFonts w:asciiTheme="minorEastAsia" w:hAnsiTheme="minorEastAsia"/>
+        </w:rPr>
+      </w:pPr>
+    </w:p>
+    <w:p>
+      <w:pPr>
+        <w:rPr>
+          <w:rFonts w:asciiTheme="minorEastAsia" w:hAnsiTheme="minorEastAsia"/>
+        </w:rPr>
+      </w:pPr>
+      <w:r>
+        <w:rPr>
+          <w:rFonts w:asciiTheme="minorEastAsia" w:hAnsiTheme="minorEastAsia" w:hint="eastAsia"/>
+        </w:rPr>
+        <w:t>(3) 介紹</w:t>
+      </w:r>
+      <w:r>
+        <w:rPr>
+          <w:rFonts w:asciiTheme="minorEastAsia" w:hAnsiTheme="minorEastAsia" w:hint="eastAsia"/>
+        </w:rPr>
+        <w:t>2類方法 Minima, maxima</w:t>
+      </w:r>
+      <w:r>
+        <w:rPr>
+          <w:rFonts w:asciiTheme="minorEastAsia" w:hAnsiTheme="minorEastAsia" w:hint="eastAsia"/>
+        </w:rPr>
+        <w:t>、PPP</w:t>
+      </w:r>
+      <w:r>
+        <w:rPr>
+          <w:rFonts w:asciiTheme="minorEastAsia" w:hAnsiTheme="minorEastAsia"/>
+        </w:rPr>
+        <w:t>(project prioritizing protocol)</w:t>
+      </w:r>
+      <w:r>
+        <w:rPr>
+          <w:rFonts w:asciiTheme="minorEastAsia" w:hAnsiTheme="minorEastAsia" w:hint="eastAsia"/>
+        </w:rPr>
+        <w:t xml:space="preserve"> </w:t>
+      </w:r>
+    </w:p>
+    <w:p>
+      <w:pPr>
+        <w:rPr>
+          <w:rFonts w:asciiTheme="minorEastAsia" w:hAnsiTheme="minorEastAsia"/>
+        </w:rPr>
+      </w:pPr>
+    </w:p>
+    <w:p>
+      <w:pPr>
+        <w:rPr>
+          <w:rFonts w:asciiTheme="minorEastAsia" w:hAnsiTheme="minorEastAsia"/>
+        </w:rPr>
+      </w:pPr>
+      <w:r>
+        <w:rPr>
+          <w:rFonts w:asciiTheme="minorEastAsia" w:hAnsiTheme="minorEastAsia" w:hint="eastAsia"/>
+        </w:rPr>
+        <w:t xml:space="preserve">(3) </w:t>
+      </w:r>
+      <w:r>
+        <w:rPr>
+          <w:rFonts w:asciiTheme="minorEastAsia" w:hAnsiTheme="minorEastAsia" w:hint="eastAsia"/>
+        </w:rPr>
+        <w:t>為了減少資源投注而實行的初步評估，若是本身就花費太多資源，只是沒意義的。</w:t>
       </w:r>
       <w:r>
         <w:rPr>

</xml_diff>